<commit_message>
modified the report and added the github repo link
</commit_message>
<xml_diff>
--- a/Projet_Final_GLSID2_HATTABI_Youness.docx
+++ b/Projet_Final_GLSID2_HATTABI_Youness.docx
@@ -1022,7 +1022,13 @@
     <w:sdt>
       <w:sdtPr>
         <w:rPr>
-          <w:lang w:val="fr-FR"/>
+          <w:rFonts w:ascii="Calibri" w:eastAsia="Times New Roman" w:hAnsi="Calibri" w:cs="Times New Roman"/>
+          <w:b/>
+          <w:bCs/>
+          <w:color w:val="auto"/>
+          <w:sz w:val="24"/>
+          <w:szCs w:val="22"/>
+          <w:lang w:val="fr-FR" w:eastAsia="fr-FR"/>
         </w:rPr>
         <w:id w:val="-1371991158"/>
         <w:docPartObj>
@@ -1030,17 +1036,6 @@
           <w:docPartUnique/>
         </w:docPartObj>
       </w:sdtPr>
-      <w:sdtEndPr>
-        <w:rPr>
-          <w:rFonts w:ascii="Calibri" w:eastAsia="Times New Roman" w:hAnsi="Calibri" w:cs="Times New Roman"/>
-          <w:b/>
-          <w:bCs/>
-          <w:color w:val="auto"/>
-          <w:sz w:val="24"/>
-          <w:szCs w:val="22"/>
-          <w:lang w:eastAsia="fr-FR"/>
-        </w:rPr>
-      </w:sdtEndPr>
       <w:sdtContent>
         <w:p>
           <w:pPr>
@@ -1048,12 +1043,14 @@
             <w:rPr>
               <w:rStyle w:val="TitreCar"/>
               <w:color w:val="000000" w:themeColor="text1"/>
+              <w:lang w:val="fr-FR"/>
             </w:rPr>
           </w:pPr>
           <w:r>
             <w:rPr>
               <w:rStyle w:val="TitreCar"/>
               <w:color w:val="000000" w:themeColor="text1"/>
+              <w:lang w:val="fr-FR"/>
             </w:rPr>
             <w:t>Table des matières</w:t>
           </w:r>
@@ -5740,24 +5737,14 @@
       <w:r>
         <w:t xml:space="preserve">Figure </w:t>
       </w:r>
-      <w:r>
-        <w:fldChar w:fldCharType="begin"/>
-      </w:r>
-      <w:r>
-        <w:instrText xml:space="preserve"> SEQ Figure \* ARABIC </w:instrText>
-      </w:r>
-      <w:r>
-        <w:fldChar w:fldCharType="separate"/>
-      </w:r>
-      <w:r>
-        <w:rPr>
-          <w:noProof/>
-        </w:rPr>
-        <w:t>1</w:t>
-      </w:r>
-      <w:r>
-        <w:fldChar w:fldCharType="end"/>
-      </w:r>
+      <w:fldSimple w:instr=" SEQ Figure \* ARABIC ">
+        <w:r>
+          <w:rPr>
+            <w:noProof/>
+          </w:rPr>
+          <w:t>1</w:t>
+        </w:r>
+      </w:fldSimple>
       <w:r>
         <w:rPr>
           <w:lang w:val="en-US"/>
@@ -6163,10 +6150,7 @@
         <w:spacing w:line="360" w:lineRule="auto"/>
       </w:pPr>
       <w:r>
-        <w:t>Héberge</w:t>
-      </w:r>
-      <w:r>
-        <w:t> :</w:t>
+        <w:t>Héberge :</w:t>
       </w:r>
     </w:p>
     <w:p>
@@ -6493,10 +6477,7 @@
         <w:spacing w:line="360" w:lineRule="auto"/>
       </w:pPr>
       <w:r>
-        <w:t>L’administrateur</w:t>
-      </w:r>
-      <w:r>
-        <w:t>,</w:t>
+        <w:t>L’administrateur,</w:t>
       </w:r>
     </w:p>
     <w:p>
@@ -6509,10 +6490,7 @@
         <w:spacing w:line="360" w:lineRule="auto"/>
       </w:pPr>
       <w:r>
-        <w:t>L</w:t>
-      </w:r>
-      <w:r>
-        <w:t xml:space="preserve">e serveur </w:t>
+        <w:t xml:space="preserve">Le serveur </w:t>
       </w:r>
       <w:proofErr w:type="spellStart"/>
       <w:r>
@@ -6533,10 +6511,7 @@
         <w:spacing w:line="360" w:lineRule="auto"/>
       </w:pPr>
       <w:r>
-        <w:t>L</w:t>
-      </w:r>
-      <w:r>
-        <w:t>es clients Linux et Windows.</w:t>
+        <w:t>Les clients Linux et Windows.</w:t>
       </w:r>
     </w:p>
     <w:p>
@@ -6635,24 +6610,14 @@
       <w:r>
         <w:t xml:space="preserve">Figure </w:t>
       </w:r>
-      <w:r>
-        <w:fldChar w:fldCharType="begin"/>
-      </w:r>
-      <w:r>
-        <w:instrText xml:space="preserve"> SEQ Figure \* ARABIC </w:instrText>
-      </w:r>
-      <w:r>
-        <w:fldChar w:fldCharType="separate"/>
-      </w:r>
-      <w:r>
-        <w:rPr>
-          <w:noProof/>
-        </w:rPr>
-        <w:t>2</w:t>
-      </w:r>
-      <w:r>
-        <w:fldChar w:fldCharType="end"/>
-      </w:r>
+      <w:fldSimple w:instr=" SEQ Figure \* ARABIC ">
+        <w:r>
+          <w:rPr>
+            <w:noProof/>
+          </w:rPr>
+          <w:t>2</w:t>
+        </w:r>
+      </w:fldSimple>
       <w:r>
         <w:rPr>
           <w:lang w:val="en-US"/>
@@ -8383,42 +8348,23 @@
       <w:r>
         <w:t xml:space="preserve">Figure </w:t>
       </w:r>
-      <w:r>
-        <w:fldChar w:fldCharType="begin"/>
-      </w:r>
-      <w:r>
-        <w:instrText xml:space="preserve"> SEQ Figure \* ARABIC </w:instrText>
-      </w:r>
-      <w:r>
-        <w:fldChar w:fldCharType="separate"/>
-      </w:r>
-      <w:r>
-        <w:rPr>
-          <w:noProof/>
-        </w:rPr>
-        <w:t>6</w:t>
-      </w:r>
-      <w:r>
-        <w:fldChar w:fldCharType="end"/>
-      </w:r>
-      <w:r>
-        <w:rPr>
-          <w:lang w:val="en-US"/>
-        </w:rPr>
+      <w:fldSimple w:instr=" SEQ Figure \* ARABIC ">
+        <w:r>
+          <w:rPr>
+            <w:noProof/>
+          </w:rPr>
+          <w:t>6</w:t>
+        </w:r>
+      </w:fldSimple>
+      <w:r>
         <w:t xml:space="preserve"> - </w:t>
       </w:r>
       <w:proofErr w:type="spellStart"/>
       <w:r>
-        <w:rPr>
-          <w:lang w:val="en-US"/>
-        </w:rPr>
         <w:t>Wazuh</w:t>
       </w:r>
       <w:proofErr w:type="spellEnd"/>
       <w:r>
-        <w:rPr>
-          <w:lang w:val="en-US"/>
-        </w:rPr>
         <w:t xml:space="preserve"> Dashboard</w:t>
       </w:r>
       <w:bookmarkEnd w:id="21"/>
@@ -8437,13 +8383,7 @@
       </w:r>
       <w:proofErr w:type="spellEnd"/>
       <w:r>
-        <w:t xml:space="preserve"> Dashboard illustre l’état général de la plateforme de monitoring SIEM/EDR après la mise en place du lab.</w:t>
-      </w:r>
-      <w:r>
-        <w:t xml:space="preserve"> </w:t>
-      </w:r>
-      <w:r>
-        <w:t xml:space="preserve">Il permet de vérifier rapidement que l’infrastructure est fonctionnelle et que les agents communiquent correctement avec le serveur </w:t>
+        <w:t xml:space="preserve"> Dashboard illustre l’état général de la plateforme de monitoring SIEM/EDR après la mise en place du lab. Il permet de vérifier rapidement que l’infrastructure est fonctionnelle et que les agents communiquent correctement avec le serveur </w:t>
       </w:r>
       <w:proofErr w:type="spellStart"/>
       <w:r>
@@ -8571,10 +8511,7 @@
         <w:jc w:val="both"/>
       </w:pPr>
       <w:r>
-        <w:t>U</w:t>
-      </w:r>
-      <w:r>
-        <w:t xml:space="preserve">ne communication correcte avec le </w:t>
+        <w:t xml:space="preserve">Une communication correcte avec le </w:t>
       </w:r>
       <w:proofErr w:type="spellStart"/>
       <w:r>
@@ -8596,10 +8533,7 @@
         <w:jc w:val="both"/>
       </w:pPr>
       <w:r>
-        <w:t>U</w:t>
-      </w:r>
-      <w:r>
-        <w:t>ne inscription réussie via les ports dédiés</w:t>
+        <w:t>Une inscription réussie via les ports dédiés</w:t>
       </w:r>
     </w:p>
     <w:p>
@@ -8767,24 +8701,14 @@
       <w:r>
         <w:t xml:space="preserve">Tableau </w:t>
       </w:r>
-      <w:r>
-        <w:fldChar w:fldCharType="begin"/>
-      </w:r>
-      <w:r>
-        <w:instrText xml:space="preserve"> SEQ Tableau \* ARABIC </w:instrText>
-      </w:r>
-      <w:r>
-        <w:fldChar w:fldCharType="separate"/>
-      </w:r>
-      <w:r>
-        <w:rPr>
-          <w:noProof/>
-        </w:rPr>
-        <w:t>4</w:t>
-      </w:r>
-      <w:r>
-        <w:fldChar w:fldCharType="end"/>
-      </w:r>
+      <w:fldSimple w:instr=" SEQ Tableau \* ARABIC ">
+        <w:r>
+          <w:rPr>
+            <w:noProof/>
+          </w:rPr>
+          <w:t>4</w:t>
+        </w:r>
+      </w:fldSimple>
       <w:r>
         <w:t xml:space="preserve"> - Tableau Comparative entre SIEM &amp; EDR</w:t>
       </w:r>
@@ -9367,13 +9291,7 @@
         </w:numPr>
       </w:pPr>
       <w:r>
-        <w:t xml:space="preserve">Détection d’abus de </w:t>
-      </w:r>
-      <w:r>
-        <w:t>droit administrateur</w:t>
-      </w:r>
-      <w:r>
-        <w:t xml:space="preserve"> ou root</w:t>
+        <w:t>Détection d’abus de droit administrateur ou root</w:t>
       </w:r>
     </w:p>
     <w:p>
@@ -9475,24 +9393,14 @@
       <w:r>
         <w:t xml:space="preserve">Figure </w:t>
       </w:r>
-      <w:r>
-        <w:fldChar w:fldCharType="begin"/>
-      </w:r>
-      <w:r>
-        <w:instrText xml:space="preserve"> SEQ Figure \* ARABIC </w:instrText>
-      </w:r>
-      <w:r>
-        <w:fldChar w:fldCharType="separate"/>
-      </w:r>
-      <w:r>
-        <w:rPr>
-          <w:noProof/>
-        </w:rPr>
-        <w:t>7</w:t>
-      </w:r>
-      <w:r>
-        <w:fldChar w:fldCharType="end"/>
-      </w:r>
+      <w:fldSimple w:instr=" SEQ Figure \* ARABIC ">
+        <w:r>
+          <w:rPr>
+            <w:noProof/>
+          </w:rPr>
+          <w:t>7</w:t>
+        </w:r>
+      </w:fldSimple>
       <w:r>
         <w:t xml:space="preserve"> - </w:t>
       </w:r>
@@ -9565,24 +9473,14 @@
       <w:r>
         <w:t xml:space="preserve">Figure </w:t>
       </w:r>
-      <w:r>
-        <w:fldChar w:fldCharType="begin"/>
-      </w:r>
-      <w:r>
-        <w:instrText xml:space="preserve"> SEQ Figure \* ARABIC </w:instrText>
-      </w:r>
-      <w:r>
-        <w:fldChar w:fldCharType="separate"/>
-      </w:r>
-      <w:r>
-        <w:rPr>
-          <w:noProof/>
-        </w:rPr>
-        <w:t>8</w:t>
-      </w:r>
-      <w:r>
-        <w:fldChar w:fldCharType="end"/>
-      </w:r>
+      <w:fldSimple w:instr=" SEQ Figure \* ARABIC ">
+        <w:r>
+          <w:rPr>
+            <w:noProof/>
+          </w:rPr>
+          <w:t>8</w:t>
+        </w:r>
+      </w:fldSimple>
       <w:r>
         <w:t xml:space="preserve"> - </w:t>
       </w:r>
@@ -9661,24 +9559,14 @@
       <w:r>
         <w:t xml:space="preserve">Figure </w:t>
       </w:r>
-      <w:r>
-        <w:fldChar w:fldCharType="begin"/>
-      </w:r>
-      <w:r>
-        <w:instrText xml:space="preserve"> SEQ Figure \* ARABIC </w:instrText>
-      </w:r>
-      <w:r>
-        <w:fldChar w:fldCharType="separate"/>
-      </w:r>
-      <w:r>
-        <w:rPr>
-          <w:noProof/>
-        </w:rPr>
-        <w:t>9</w:t>
-      </w:r>
-      <w:r>
-        <w:fldChar w:fldCharType="end"/>
-      </w:r>
+      <w:fldSimple w:instr=" SEQ Figure \* ARABIC ">
+        <w:r>
+          <w:rPr>
+            <w:noProof/>
+          </w:rPr>
+          <w:t>9</w:t>
+        </w:r>
+      </w:fldSimple>
       <w:r>
         <w:t xml:space="preserve"> - </w:t>
       </w:r>
@@ -9759,24 +9647,14 @@
       <w:r>
         <w:t xml:space="preserve">Figure </w:t>
       </w:r>
-      <w:r>
-        <w:fldChar w:fldCharType="begin"/>
-      </w:r>
-      <w:r>
-        <w:instrText xml:space="preserve"> SEQ Figure \* ARABIC </w:instrText>
-      </w:r>
-      <w:r>
-        <w:fldChar w:fldCharType="separate"/>
-      </w:r>
-      <w:r>
-        <w:rPr>
-          <w:noProof/>
-        </w:rPr>
-        <w:t>10</w:t>
-      </w:r>
-      <w:r>
-        <w:fldChar w:fldCharType="end"/>
-      </w:r>
+      <w:fldSimple w:instr=" SEQ Figure \* ARABIC ">
+        <w:r>
+          <w:rPr>
+            <w:noProof/>
+          </w:rPr>
+          <w:t>10</w:t>
+        </w:r>
+      </w:fldSimple>
       <w:r>
         <w:t xml:space="preserve"> - </w:t>
       </w:r>
@@ -9869,24 +9747,14 @@
       <w:r>
         <w:t xml:space="preserve">Figure </w:t>
       </w:r>
-      <w:r>
-        <w:fldChar w:fldCharType="begin"/>
-      </w:r>
-      <w:r>
-        <w:instrText xml:space="preserve"> SEQ Figure \* ARABIC </w:instrText>
-      </w:r>
-      <w:r>
-        <w:fldChar w:fldCharType="separate"/>
-      </w:r>
-      <w:r>
-        <w:rPr>
-          <w:noProof/>
-        </w:rPr>
-        <w:t>11</w:t>
-      </w:r>
-      <w:r>
-        <w:fldChar w:fldCharType="end"/>
-      </w:r>
+      <w:fldSimple w:instr=" SEQ Figure \* ARABIC ">
+        <w:r>
+          <w:rPr>
+            <w:noProof/>
+          </w:rPr>
+          <w:t>11</w:t>
+        </w:r>
+      </w:fldSimple>
       <w:r>
         <w:t xml:space="preserve"> - Tentatives de connexion RDP avec utilisateur incorrect</w:t>
       </w:r>
@@ -10070,24 +9938,14 @@
       <w:r>
         <w:t xml:space="preserve">Figure </w:t>
       </w:r>
-      <w:r>
-        <w:fldChar w:fldCharType="begin"/>
-      </w:r>
-      <w:r>
-        <w:instrText xml:space="preserve"> SEQ Figure \* ARABIC </w:instrText>
-      </w:r>
-      <w:r>
-        <w:fldChar w:fldCharType="separate"/>
-      </w:r>
-      <w:r>
-        <w:rPr>
-          <w:noProof/>
-        </w:rPr>
-        <w:t>13</w:t>
-      </w:r>
-      <w:r>
-        <w:fldChar w:fldCharType="end"/>
-      </w:r>
+      <w:fldSimple w:instr=" SEQ Figure \* ARABIC ">
+        <w:r>
+          <w:rPr>
+            <w:noProof/>
+          </w:rPr>
+          <w:t>13</w:t>
+        </w:r>
+      </w:fldSimple>
       <w:r>
         <w:t xml:space="preserve"> - Ajout d’un nouvel utilisateur et attribution de droits administrateur</w:t>
       </w:r>
@@ -10345,15 +10203,7 @@
           <w:bCs/>
           <w:lang w:val="fr-FR"/>
         </w:rPr>
-        <w:t>Possibilité de cibler</w:t>
-      </w:r>
-      <w:r>
-        <w:rPr>
-          <w:b/>
-          <w:bCs/>
-          <w:lang w:val="fr-FR"/>
-        </w:rPr>
-        <w:t xml:space="preserve"> :</w:t>
+        <w:t>Possibilité de cibler :</w:t>
       </w:r>
     </w:p>
     <w:p>
@@ -10514,24 +10364,14 @@
       <w:r>
         <w:t xml:space="preserve">Figure </w:t>
       </w:r>
-      <w:r>
-        <w:fldChar w:fldCharType="begin"/>
-      </w:r>
-      <w:r>
-        <w:instrText xml:space="preserve"> SEQ Figure \* ARABIC </w:instrText>
-      </w:r>
-      <w:r>
-        <w:fldChar w:fldCharType="separate"/>
-      </w:r>
-      <w:r>
-        <w:rPr>
-          <w:noProof/>
-        </w:rPr>
-        <w:t>14</w:t>
-      </w:r>
-      <w:r>
-        <w:fldChar w:fldCharType="end"/>
-      </w:r>
+      <w:fldSimple w:instr=" SEQ Figure \* ARABIC ">
+        <w:r>
+          <w:rPr>
+            <w:noProof/>
+          </w:rPr>
+          <w:t>14</w:t>
+        </w:r>
+      </w:fldSimple>
       <w:r>
         <w:t xml:space="preserve"> - Tentatives d’authentification échouées sur Linux</w:t>
       </w:r>
@@ -10610,57 +10450,16 @@
       <w:r>
         <w:t xml:space="preserve">Figure </w:t>
       </w:r>
-      <w:r>
-        <w:fldChar w:fldCharType="begin"/>
-      </w:r>
-      <w:r>
-        <w:instrText xml:space="preserve"> SEQ Figure \* ARABIC </w:instrText>
-      </w:r>
-      <w:r>
-        <w:fldChar w:fldCharType="separate"/>
-      </w:r>
-      <w:r>
-        <w:rPr>
-          <w:noProof/>
-        </w:rPr>
-        <w:t>15</w:t>
-      </w:r>
-      <w:r>
-        <w:fldChar w:fldCharType="end"/>
-      </w:r>
-      <w:r>
-        <w:rPr>
-          <w:lang w:val="en-US"/>
-        </w:rPr>
-        <w:t xml:space="preserve"> - </w:t>
-      </w:r>
-      <w:proofErr w:type="spellStart"/>
-      <w:r>
-        <w:rPr>
-          <w:lang w:val="en-US"/>
-        </w:rPr>
-        <w:t>Échecs</w:t>
-      </w:r>
-      <w:proofErr w:type="spellEnd"/>
-      <w:r>
-        <w:rPr>
-          <w:lang w:val="en-US"/>
-        </w:rPr>
-        <w:t xml:space="preserve"> </w:t>
-      </w:r>
-      <w:proofErr w:type="spellStart"/>
-      <w:r>
-        <w:rPr>
-          <w:lang w:val="en-US"/>
-        </w:rPr>
-        <w:t>d’authentification</w:t>
-      </w:r>
-      <w:proofErr w:type="spellEnd"/>
-      <w:r>
-        <w:rPr>
-          <w:lang w:val="en-US"/>
-        </w:rPr>
-        <w:t xml:space="preserve"> sur Windows</w:t>
+      <w:fldSimple w:instr=" SEQ Figure \* ARABIC ">
+        <w:r>
+          <w:rPr>
+            <w:noProof/>
+          </w:rPr>
+          <w:t>15</w:t>
+        </w:r>
+      </w:fldSimple>
+      <w:r>
+        <w:t xml:space="preserve"> - Échecs d’authentification sur Windows</w:t>
       </w:r>
       <w:bookmarkEnd w:id="50"/>
     </w:p>
@@ -10736,57 +10535,16 @@
       <w:r>
         <w:t xml:space="preserve">Figure </w:t>
       </w:r>
-      <w:r>
-        <w:fldChar w:fldCharType="begin"/>
-      </w:r>
-      <w:r>
-        <w:instrText xml:space="preserve"> SEQ Figure \* ARABIC </w:instrText>
-      </w:r>
-      <w:r>
-        <w:fldChar w:fldCharType="separate"/>
-      </w:r>
-      <w:r>
-        <w:rPr>
-          <w:noProof/>
-        </w:rPr>
-        <w:t>16</w:t>
-      </w:r>
-      <w:r>
-        <w:fldChar w:fldCharType="end"/>
-      </w:r>
-      <w:r>
-        <w:rPr>
-          <w:lang w:val="en-US"/>
-        </w:rPr>
-        <w:t xml:space="preserve"> - </w:t>
-      </w:r>
-      <w:proofErr w:type="spellStart"/>
-      <w:r>
-        <w:rPr>
-          <w:lang w:val="en-US"/>
-        </w:rPr>
-        <w:t>Échecs</w:t>
-      </w:r>
-      <w:proofErr w:type="spellEnd"/>
-      <w:r>
-        <w:rPr>
-          <w:lang w:val="en-US"/>
-        </w:rPr>
-        <w:t xml:space="preserve"> </w:t>
-      </w:r>
-      <w:proofErr w:type="spellStart"/>
-      <w:r>
-        <w:rPr>
-          <w:lang w:val="en-US"/>
-        </w:rPr>
-        <w:t>d’authentification</w:t>
-      </w:r>
-      <w:proofErr w:type="spellEnd"/>
-      <w:r>
-        <w:rPr>
-          <w:lang w:val="en-US"/>
-        </w:rPr>
-        <w:t xml:space="preserve"> sur Windows</w:t>
+      <w:fldSimple w:instr=" SEQ Figure \* ARABIC ">
+        <w:r>
+          <w:rPr>
+            <w:noProof/>
+          </w:rPr>
+          <w:t>16</w:t>
+        </w:r>
+      </w:fldSimple>
+      <w:r>
+        <w:t xml:space="preserve"> - Échecs d’authentification sur Windows</w:t>
       </w:r>
       <w:bookmarkEnd w:id="52"/>
     </w:p>
@@ -10887,7 +10645,28 @@
         <w:t>Lien vers le dépôt GitHub :</w:t>
       </w:r>
     </w:p>
-    <w:p/>
+    <w:p>
+      <w:hyperlink r:id="rId24" w:history="1">
+        <w:r>
+          <w:rPr>
+            <w:rStyle w:val="Lienhypertexte"/>
+          </w:rPr>
+          <w:t>https://github.com/HATTABIYounessN7/Arch_Cloud_</w:t>
+        </w:r>
+        <w:r>
+          <w:rPr>
+            <w:rStyle w:val="Lienhypertexte"/>
+          </w:rPr>
+          <w:t>P</w:t>
+        </w:r>
+        <w:r>
+          <w:rPr>
+            <w:rStyle w:val="Lienhypertexte"/>
+          </w:rPr>
+          <w:t>rojet?tab=readme-ov-file</w:t>
+        </w:r>
+      </w:hyperlink>
+    </w:p>
     <w:p>
       <w:r>
         <w:t>Ce projet est une bonne base pour aller plus loin, notamment avec l’ajout de règles personnalisées, des scénarios d’attaque plus avancés ou encore l’intégration d’outils complémentaires orientés EDR et chasse aux menaces.</w:t>
@@ -10895,9 +10674,9 @@
     </w:p>
     <w:p/>
     <w:sectPr>
-      <w:headerReference w:type="default" r:id="rId24"/>
-      <w:headerReference w:type="first" r:id="rId25"/>
-      <w:footerReference w:type="first" r:id="rId26"/>
+      <w:headerReference w:type="default" r:id="rId25"/>
+      <w:headerReference w:type="first" r:id="rId26"/>
+      <w:footerReference w:type="first" r:id="rId27"/>
       <w:pgSz w:w="11906" w:h="16838"/>
       <w:pgMar w:top="1417" w:right="1417" w:bottom="993" w:left="1417" w:header="426" w:footer="708" w:gutter="0"/>
       <w:cols w:space="708"/>
@@ -11225,7 +11004,7 @@
         <v:shape id="_x0000_i1025" type="#_x0000_t75" style="width:178.2pt;height:74.4pt">
           <v:imagedata r:id="rId1" o:title=""/>
         </v:shape>
-        <o:OLEObject Type="Embed" ProgID="PBrush" ShapeID="_x0000_i1025" DrawAspect="Content" ObjectID="_1828800959" r:id="rId2"/>
+        <o:OLEObject Type="Embed" ProgID="PBrush" ShapeID="_x0000_i1025" DrawAspect="Content" ObjectID="_1828862731" r:id="rId2"/>
       </w:object>
     </w:r>
   </w:p>
@@ -11285,7 +11064,7 @@
         <v:shape id="_x0000_i1026" type="#_x0000_t75" style="width:178.2pt;height:74.4pt">
           <v:imagedata r:id="rId1" o:title=""/>
         </v:shape>
-        <o:OLEObject Type="Embed" ProgID="PBrush" ShapeID="_x0000_i1026" DrawAspect="Content" ObjectID="_1828800960" r:id="rId2"/>
+        <o:OLEObject Type="Embed" ProgID="PBrush" ShapeID="_x0000_i1026" DrawAspect="Content" ObjectID="_1828862732" r:id="rId2"/>
       </w:object>
     </w:r>
   </w:p>
@@ -18419,6 +18198,7 @@
   <w:style w:type="character" w:default="1" w:styleId="Policepardfaut">
     <w:name w:val="Default Paragraph Font"/>
     <w:uiPriority w:val="1"/>
+    <w:semiHidden/>
     <w:unhideWhenUsed/>
   </w:style>
   <w:style w:type="table" w:default="1" w:styleId="TableauNormal">
@@ -18854,6 +18634,30 @@
     <w:pPr>
       <w:spacing w:after="0"/>
     </w:pPr>
+  </w:style>
+  <w:style w:type="character" w:styleId="Mentionnonrsolue">
+    <w:name w:val="Unresolved Mention"/>
+    <w:basedOn w:val="Policepardfaut"/>
+    <w:uiPriority w:val="99"/>
+    <w:semiHidden/>
+    <w:unhideWhenUsed/>
+    <w:rsid w:val="00684818"/>
+    <w:rPr>
+      <w:color w:val="605E5C"/>
+      <w:shd w:val="clear" w:color="auto" w:fill="E1DFDD"/>
+    </w:rPr>
+  </w:style>
+  <w:style w:type="character" w:styleId="Lienhypertextesuivivisit">
+    <w:name w:val="FollowedHyperlink"/>
+    <w:basedOn w:val="Policepardfaut"/>
+    <w:uiPriority w:val="99"/>
+    <w:semiHidden/>
+    <w:unhideWhenUsed/>
+    <w:rsid w:val="00684818"/>
+    <w:rPr>
+      <w:color w:val="800080" w:themeColor="followedHyperlink"/>
+      <w:u w:val="single"/>
+    </w:rPr>
   </w:style>
 </w:styles>
 </file>

</xml_diff>